<commit_message>
Updating Files / Adding Spec Doc
</commit_message>
<xml_diff>
--- a/Team Contract.docx
+++ b/Team Contract.docx
@@ -56,39 +56,7 @@
           <w:rFonts w:ascii="Times New Roman" w:hAnsi="Times New Roman"/>
           <w:color w:val="000000" w:themeColor="text1"/>
         </w:rPr>
-        <w:t xml:space="preserve">The problem to be addressed by the senior design team is the difficulty that </w:t>
-      </w:r>
-      <w:proofErr w:type="spellStart"/>
-      <w:r>
-        <w:rPr>
-          <w:rFonts w:ascii="Times New Roman" w:hAnsi="Times New Roman"/>
-          <w:color w:val="000000" w:themeColor="text1"/>
-        </w:rPr>
-        <w:t>Evergood</w:t>
-      </w:r>
-      <w:proofErr w:type="spellEnd"/>
-      <w:r>
-        <w:rPr>
-          <w:rFonts w:ascii="Times New Roman" w:hAnsi="Times New Roman"/>
-          <w:color w:val="000000" w:themeColor="text1"/>
-        </w:rPr>
-        <w:t xml:space="preserve"> experiences in packaging their wine. Currently, </w:t>
-      </w:r>
-      <w:proofErr w:type="spellStart"/>
-      <w:r>
-        <w:rPr>
-          <w:rFonts w:ascii="Times New Roman" w:hAnsi="Times New Roman"/>
-          <w:color w:val="000000" w:themeColor="text1"/>
-        </w:rPr>
-        <w:t>Evergood</w:t>
-      </w:r>
-      <w:proofErr w:type="spellEnd"/>
-      <w:r>
-        <w:rPr>
-          <w:rFonts w:ascii="Times New Roman" w:hAnsi="Times New Roman"/>
-          <w:color w:val="000000" w:themeColor="text1"/>
-        </w:rPr>
-        <w:t xml:space="preserve"> relies on volunteers to manually fill wine bags with wine. </w:t>
+        <w:t xml:space="preserve">The problem to be addressed by the senior design team is the difficulty that Evergood experiences in packaging their wine. Currently, Evergood relies on volunteers to manually fill wine bags with wine. </w:t>
       </w:r>
       <w:r>
         <w:rPr>
@@ -102,23 +70,7 @@
           <w:rFonts w:ascii="Times New Roman" w:hAnsi="Times New Roman"/>
           <w:color w:val="000000" w:themeColor="text1"/>
         </w:rPr>
-        <w:t xml:space="preserve"> demand in their product and a finite number of volunteers, </w:t>
-      </w:r>
-      <w:proofErr w:type="spellStart"/>
-      <w:r>
-        <w:rPr>
-          <w:rFonts w:ascii="Times New Roman" w:hAnsi="Times New Roman"/>
-          <w:color w:val="000000" w:themeColor="text1"/>
-        </w:rPr>
-        <w:t>Evergood</w:t>
-      </w:r>
-      <w:proofErr w:type="spellEnd"/>
-      <w:r>
-        <w:rPr>
-          <w:rFonts w:ascii="Times New Roman" w:hAnsi="Times New Roman"/>
-          <w:color w:val="000000" w:themeColor="text1"/>
-        </w:rPr>
-        <w:t xml:space="preserve"> needs an automated solution. Currently, semi-automated solutions exist, </w:t>
+        <w:t xml:space="preserve"> demand in their product and a finite number of volunteers, Evergood needs an automated solution. Currently, semi-automated solutions exist, </w:t>
       </w:r>
       <w:r>
         <w:rPr>
@@ -132,23 +84,7 @@
           <w:rFonts w:ascii="Times New Roman" w:hAnsi="Times New Roman"/>
           <w:color w:val="000000" w:themeColor="text1"/>
         </w:rPr>
-        <w:t xml:space="preserve">The goal of this project is to create an automated mechanism for doing this job to save </w:t>
-      </w:r>
-      <w:proofErr w:type="spellStart"/>
-      <w:r>
-        <w:rPr>
-          <w:rFonts w:ascii="Times New Roman" w:hAnsi="Times New Roman"/>
-          <w:color w:val="000000" w:themeColor="text1"/>
-        </w:rPr>
-        <w:t>Evergood</w:t>
-      </w:r>
-      <w:proofErr w:type="spellEnd"/>
-      <w:r>
-        <w:rPr>
-          <w:rFonts w:ascii="Times New Roman" w:hAnsi="Times New Roman"/>
-          <w:color w:val="000000" w:themeColor="text1"/>
-        </w:rPr>
-        <w:t xml:space="preserve"> time and money in order to maximize their net profit and meet increasing product demand. </w:t>
+        <w:t xml:space="preserve">The goal of this project is to create an automated mechanism for doing this job to save Evergood time and money in order to maximize their net profit and meet increasing product demand. </w:t>
       </w:r>
     </w:p>
     <w:p>
@@ -160,21 +96,12 @@
           <w:color w:val="000000" w:themeColor="text1"/>
         </w:rPr>
       </w:pPr>
-      <w:proofErr w:type="spellStart"/>
-      <w:r>
-        <w:rPr>
-          <w:rFonts w:ascii="Times New Roman" w:hAnsi="Times New Roman"/>
-          <w:color w:val="000000" w:themeColor="text1"/>
-        </w:rPr>
-        <w:t>Evergood</w:t>
-      </w:r>
-      <w:proofErr w:type="spellEnd"/>
-      <w:r>
-        <w:rPr>
-          <w:rFonts w:ascii="Times New Roman" w:hAnsi="Times New Roman"/>
-          <w:color w:val="000000" w:themeColor="text1"/>
-        </w:rPr>
-        <w:t xml:space="preserve"> has said they do not wish to keep any patent rights, so this is an extremely good opportunity for the senior design team to create a product that can be adopted in many other organizations who wish to sell pouched wine</w:t>
+      <w:r>
+        <w:rPr>
+          <w:rFonts w:ascii="Times New Roman" w:hAnsi="Times New Roman"/>
+          <w:color w:val="000000" w:themeColor="text1"/>
+        </w:rPr>
+        <w:t>Evergood has said they do not wish to keep any patent rights, so this is an extremely good opportunity for the senior design team to create a product that can be adopted in many other organizations who wish to sell pouched wine</w:t>
       </w:r>
       <w:r>
         <w:rPr>
@@ -222,7 +149,6 @@
           <w:color w:val="000000" w:themeColor="text1"/>
           <w:sz w:val="28"/>
           <w:szCs w:val="28"/>
-          <w:highlight w:val="yellow"/>
         </w:rPr>
         <w:t>Pro</w:t>
       </w:r>
@@ -234,7 +160,6 @@
           <w:color w:val="000000" w:themeColor="text1"/>
           <w:sz w:val="28"/>
           <w:szCs w:val="28"/>
-          <w:highlight w:val="yellow"/>
         </w:rPr>
         <w:t>blem</w:t>
       </w:r>
@@ -246,7 +171,6 @@
           <w:color w:val="000000" w:themeColor="text1"/>
           <w:sz w:val="28"/>
           <w:szCs w:val="28"/>
-          <w:highlight w:val="yellow"/>
         </w:rPr>
         <w:t xml:space="preserve"> Statement:</w:t>
       </w:r>
@@ -297,67 +221,84 @@
           <w:rFonts w:ascii="Times New Roman" w:hAnsi="Times New Roman"/>
           <w:color w:val="000000"/>
         </w:rPr>
-        <w:t xml:space="preserve"> (</w:t>
-      </w:r>
-      <w:proofErr w:type="spellStart"/>
+        <w:t xml:space="preserve"> (Solidworks)</w:t>
+      </w:r>
       <w:r>
         <w:rPr>
           <w:rFonts w:ascii="Times New Roman" w:hAnsi="Times New Roman"/>
           <w:color w:val="000000"/>
         </w:rPr>
-        <w:t>Solidworks</w:t>
-      </w:r>
-      <w:proofErr w:type="spellEnd"/>
+        <w:t xml:space="preserve"> to</w:t>
+      </w:r>
       <w:r>
         <w:rPr>
           <w:rFonts w:ascii="Times New Roman" w:hAnsi="Times New Roman"/>
           <w:color w:val="000000"/>
         </w:rPr>
-        <w:t>?)</w:t>
+        <w:t xml:space="preserve"> automatically load and fill pouches with Evergood Wine</w:t>
       </w:r>
       <w:r>
         <w:rPr>
           <w:rFonts w:ascii="Times New Roman" w:hAnsi="Times New Roman"/>
           <w:color w:val="000000"/>
         </w:rPr>
-        <w:t xml:space="preserve"> to</w:t>
+        <w:t>. This process includes loading the pouch, opening it with a puff of inert gas, filling it to a certain volume</w:t>
       </w:r>
       <w:r>
         <w:rPr>
           <w:rFonts w:ascii="Times New Roman" w:hAnsi="Times New Roman"/>
           <w:color w:val="000000"/>
         </w:rPr>
-        <w:t xml:space="preserve"> automatically load and fill pouches with </w:t>
-      </w:r>
-      <w:proofErr w:type="spellStart"/>
+        <w:t>/weight</w:t>
+      </w:r>
       <w:r>
         <w:rPr>
           <w:rFonts w:ascii="Times New Roman" w:hAnsi="Times New Roman"/>
           <w:color w:val="000000"/>
         </w:rPr>
-        <w:t>Evergood</w:t>
-      </w:r>
-      <w:proofErr w:type="spellEnd"/>
+        <w:t xml:space="preserve"> of wine, sealing the pouch, and unloading it</w:t>
+      </w:r>
       <w:r>
         <w:rPr>
           <w:rFonts w:ascii="Times New Roman" w:hAnsi="Times New Roman"/>
           <w:color w:val="000000"/>
         </w:rPr>
-        <w:t xml:space="preserve"> Wine</w:t>
+        <w:t xml:space="preserve">. </w:t>
       </w:r>
       <w:r>
         <w:rPr>
           <w:rFonts w:ascii="Times New Roman" w:hAnsi="Times New Roman"/>
           <w:color w:val="000000"/>
         </w:rPr>
-        <w:t>. This process includes loading the pouch, opening it with a puff of inert gas, filling it to a certain volume of wine, sealing the pouch, and unloading it</w:t>
+        <w:t>Our</w:t>
       </w:r>
       <w:r>
         <w:rPr>
           <w:rFonts w:ascii="Times New Roman" w:hAnsi="Times New Roman"/>
           <w:color w:val="000000"/>
         </w:rPr>
-        <w:t>. Ideally, our team will also machine a working prototype and/or incorporate an automation process for sticking the labels on the blank wine pouches as well as filling them, but those are if we have time after fulfilling all other requirements such as creating a user manual,</w:t>
+        <w:t xml:space="preserve"> team will also machine a working prototype and/or incorporate an automation process for sticking the labels on the blank wine pouches as well as filling them</w:t>
+      </w:r>
+      <w:r>
+        <w:rPr>
+          <w:rFonts w:ascii="Times New Roman" w:hAnsi="Times New Roman"/>
+          <w:color w:val="000000"/>
+        </w:rPr>
+        <w:t xml:space="preserve">. Other </w:t>
+      </w:r>
+      <w:r>
+        <w:rPr>
+          <w:rFonts w:ascii="Times New Roman" w:hAnsi="Times New Roman"/>
+          <w:color w:val="000000"/>
+        </w:rPr>
+        <w:t xml:space="preserve">deliverables include </w:t>
+      </w:r>
+      <w:r>
+        <w:rPr>
+          <w:rFonts w:ascii="Times New Roman" w:hAnsi="Times New Roman"/>
+          <w:color w:val="000000"/>
+        </w:rPr>
+        <w:t>creating a user manual,</w:t>
       </w:r>
       <w:r>
         <w:rPr>
@@ -1264,14 +1205,91 @@
         </w:rPr>
         <w:t xml:space="preserve">we will provide </w:t>
       </w:r>
-      <w:proofErr w:type="spellStart"/>
-      <w:r>
-        <w:rPr>
-          <w:rFonts w:ascii="Times New Roman" w:hAnsi="Times New Roman"/>
-        </w:rPr>
-        <w:t>Evergood</w:t>
-      </w:r>
-      <w:proofErr w:type="spellEnd"/>
+      <w:r>
+        <w:rPr>
+          <w:rFonts w:ascii="Times New Roman" w:hAnsi="Times New Roman"/>
+        </w:rPr>
+        <w:t xml:space="preserve">Evergood </w:t>
+      </w:r>
+      <w:r>
+        <w:rPr>
+          <w:rFonts w:ascii="Times New Roman" w:hAnsi="Times New Roman"/>
+        </w:rPr>
+        <w:t>with</w:t>
+      </w:r>
+      <w:r>
+        <w:rPr>
+          <w:rFonts w:ascii="Times New Roman" w:hAnsi="Times New Roman"/>
+        </w:rPr>
+        <w:t xml:space="preserve"> a</w:t>
+      </w:r>
+      <w:r>
+        <w:rPr>
+          <w:rFonts w:ascii="Times New Roman" w:hAnsi="Times New Roman"/>
+        </w:rPr>
+        <w:t>n automated</w:t>
+      </w:r>
+      <w:r>
+        <w:rPr>
+          <w:rFonts w:ascii="Times New Roman" w:hAnsi="Times New Roman"/>
+        </w:rPr>
+        <w:t xml:space="preserve"> assembly-line-type mechanism which </w:t>
+      </w:r>
+      <w:r>
+        <w:rPr>
+          <w:rFonts w:ascii="Times New Roman" w:hAnsi="Times New Roman"/>
+        </w:rPr>
+        <w:t xml:space="preserve">takes the empty wine pouches off a pallet and loads them onto the </w:t>
+      </w:r>
+      <w:r>
+        <w:rPr>
+          <w:rFonts w:ascii="Times New Roman" w:hAnsi="Times New Roman"/>
+        </w:rPr>
+        <w:t>mechanism, opens the closed pouch with a puff of gaseous nitrogen, fills them with wine, seals them with a cap, and puts them back onto a pallet</w:t>
+      </w:r>
+      <w:r>
+        <w:rPr>
+          <w:rFonts w:ascii="Times New Roman" w:hAnsi="Times New Roman"/>
+        </w:rPr>
+        <w:t xml:space="preserve">. This will eliminate </w:t>
+      </w:r>
+      <w:r>
+        <w:rPr>
+          <w:rFonts w:ascii="Times New Roman" w:hAnsi="Times New Roman"/>
+        </w:rPr>
+        <w:lastRenderedPageBreak/>
+        <w:t>the need for volunteers</w:t>
+      </w:r>
+      <w:r>
+        <w:rPr>
+          <w:rFonts w:ascii="Times New Roman" w:hAnsi="Times New Roman"/>
+        </w:rPr>
+        <w:t xml:space="preserve"> and increase Evergood’s supply capacity. This </w:t>
+      </w:r>
+      <w:r>
+        <w:rPr>
+          <w:rFonts w:ascii="Times New Roman" w:hAnsi="Times New Roman"/>
+        </w:rPr>
+        <w:t xml:space="preserve">project will be considered successful if the automation process works and is faster than </w:t>
+      </w:r>
+      <w:r>
+        <w:rPr>
+          <w:rFonts w:ascii="Times New Roman" w:hAnsi="Times New Roman"/>
+        </w:rPr>
+        <w:t>the work done by volunteers, which can be measured on a scale of pallets</w:t>
+      </w:r>
+      <w:r>
+        <w:rPr>
+          <w:rFonts w:ascii="Times New Roman" w:hAnsi="Times New Roman"/>
+        </w:rPr>
+        <w:t xml:space="preserve"> or wine pouches per hour</w:t>
+      </w:r>
+      <w:r>
+        <w:rPr>
+          <w:rFonts w:ascii="Times New Roman" w:hAnsi="Times New Roman"/>
+        </w:rPr>
+        <w:t>.</w:t>
+      </w:r>
       <w:r>
         <w:rPr>
           <w:rFonts w:ascii="Times New Roman" w:hAnsi="Times New Roman"/>
@@ -1282,105 +1300,6 @@
         <w:rPr>
           <w:rFonts w:ascii="Times New Roman" w:hAnsi="Times New Roman"/>
         </w:rPr>
-        <w:t>with</w:t>
-      </w:r>
-      <w:r>
-        <w:rPr>
-          <w:rFonts w:ascii="Times New Roman" w:hAnsi="Times New Roman"/>
-        </w:rPr>
-        <w:t xml:space="preserve"> a</w:t>
-      </w:r>
-      <w:r>
-        <w:rPr>
-          <w:rFonts w:ascii="Times New Roman" w:hAnsi="Times New Roman"/>
-        </w:rPr>
-        <w:t>n automated</w:t>
-      </w:r>
-      <w:r>
-        <w:rPr>
-          <w:rFonts w:ascii="Times New Roman" w:hAnsi="Times New Roman"/>
-        </w:rPr>
-        <w:t xml:space="preserve"> assembly-line-type mechanism which </w:t>
-      </w:r>
-      <w:r>
-        <w:rPr>
-          <w:rFonts w:ascii="Times New Roman" w:hAnsi="Times New Roman"/>
-        </w:rPr>
-        <w:t xml:space="preserve">takes the empty wine pouches off a pallet and loads them onto the </w:t>
-      </w:r>
-      <w:r>
-        <w:rPr>
-          <w:rFonts w:ascii="Times New Roman" w:hAnsi="Times New Roman"/>
-        </w:rPr>
-        <w:t xml:space="preserve">mechanism, opens the closed pouch with a puff </w:t>
-      </w:r>
-      <w:r>
-        <w:rPr>
-          <w:rFonts w:ascii="Times New Roman" w:hAnsi="Times New Roman"/>
-        </w:rPr>
-        <w:lastRenderedPageBreak/>
-        <w:t>of gaseous nitrogen, fills them with wine, seals them with a cap, and puts them back onto a pallet</w:t>
-      </w:r>
-      <w:r>
-        <w:rPr>
-          <w:rFonts w:ascii="Times New Roman" w:hAnsi="Times New Roman"/>
-        </w:rPr>
-        <w:t>. This will eliminate the need for volunteers</w:t>
-      </w:r>
-      <w:r>
-        <w:rPr>
-          <w:rFonts w:ascii="Times New Roman" w:hAnsi="Times New Roman"/>
-        </w:rPr>
-        <w:t xml:space="preserve"> and increase </w:t>
-      </w:r>
-      <w:proofErr w:type="spellStart"/>
-      <w:r>
-        <w:rPr>
-          <w:rFonts w:ascii="Times New Roman" w:hAnsi="Times New Roman"/>
-        </w:rPr>
-        <w:t>Evergood’s</w:t>
-      </w:r>
-      <w:proofErr w:type="spellEnd"/>
-      <w:r>
-        <w:rPr>
-          <w:rFonts w:ascii="Times New Roman" w:hAnsi="Times New Roman"/>
-        </w:rPr>
-        <w:t xml:space="preserve"> supply capacity. This </w:t>
-      </w:r>
-      <w:r>
-        <w:rPr>
-          <w:rFonts w:ascii="Times New Roman" w:hAnsi="Times New Roman"/>
-        </w:rPr>
-        <w:t xml:space="preserve">project will be considered successful if the automation process works and is faster than </w:t>
-      </w:r>
-      <w:r>
-        <w:rPr>
-          <w:rFonts w:ascii="Times New Roman" w:hAnsi="Times New Roman"/>
-        </w:rPr>
-        <w:t>the work done by volunteers, which can be measured on a scale of pallets</w:t>
-      </w:r>
-      <w:r>
-        <w:rPr>
-          <w:rFonts w:ascii="Times New Roman" w:hAnsi="Times New Roman"/>
-        </w:rPr>
-        <w:t xml:space="preserve"> or wine pouches per hour</w:t>
-      </w:r>
-      <w:r>
-        <w:rPr>
-          <w:rFonts w:ascii="Times New Roman" w:hAnsi="Times New Roman"/>
-        </w:rPr>
-        <w:t>.</w:t>
-      </w:r>
-      <w:r>
-        <w:rPr>
-          <w:rFonts w:ascii="Times New Roman" w:hAnsi="Times New Roman"/>
-        </w:rPr>
-        <w:t xml:space="preserve"> </w:t>
-      </w:r>
-      <w:r>
-        <w:rPr>
-          <w:rFonts w:ascii="Times New Roman" w:hAnsi="Times New Roman"/>
-        </w:rPr>
         <w:t xml:space="preserve">The team objectives include submitting a project plan, </w:t>
       </w:r>
       <w:r>
@@ -1399,21 +1318,7 @@
         <w:rPr>
           <w:rFonts w:ascii="Times New Roman" w:hAnsi="Times New Roman"/>
         </w:rPr>
-        <w:t xml:space="preserve">, a complete design package, and ideally, a working final product (although this is not required by </w:t>
-      </w:r>
-      <w:proofErr w:type="spellStart"/>
-      <w:r>
-        <w:rPr>
-          <w:rFonts w:ascii="Times New Roman" w:hAnsi="Times New Roman"/>
-        </w:rPr>
-        <w:t>Evergood</w:t>
-      </w:r>
-      <w:proofErr w:type="spellEnd"/>
-      <w:r>
-        <w:rPr>
-          <w:rFonts w:ascii="Times New Roman" w:hAnsi="Times New Roman"/>
-        </w:rPr>
-        <w:t xml:space="preserve">). </w:t>
+        <w:t xml:space="preserve">, a complete design package, and ideally, a working final product (although this is not required by Evergood). </w:t>
       </w:r>
     </w:p>
     <w:p>
@@ -1528,69 +1433,42 @@
         <w:t xml:space="preserve"> As such we are designating </w:t>
       </w:r>
       <w:r>
-        <w:rPr>
-          <w:highlight w:val="yellow"/>
-        </w:rPr>
-        <w:t>12</w:t>
-      </w:r>
-      <w:r>
-        <w:rPr>
-          <w:highlight w:val="yellow"/>
-        </w:rPr>
+        <w:t>1</w:t>
+      </w:r>
+      <w:r>
         <w:t>:</w:t>
       </w:r>
       <w:r>
-        <w:rPr>
-          <w:highlight w:val="yellow"/>
-        </w:rPr>
         <w:t>0</w:t>
       </w:r>
       <w:r>
-        <w:rPr>
-          <w:highlight w:val="yellow"/>
-        </w:rPr>
         <w:t>0</w:t>
       </w:r>
       <w:r>
-        <w:rPr>
-          <w:highlight w:val="yellow"/>
-        </w:rPr>
+        <w:t>pm</w:t>
+      </w:r>
+      <w:r>
         <w:t xml:space="preserve"> to</w:t>
       </w:r>
       <w:r>
-        <w:rPr>
-          <w:highlight w:val="yellow"/>
-        </w:rPr>
-        <w:t xml:space="preserve"> 1</w:t>
-      </w:r>
-      <w:r>
-        <w:rPr>
-          <w:highlight w:val="yellow"/>
-        </w:rPr>
+        <w:t xml:space="preserve"> </w:t>
+      </w:r>
+      <w:r>
+        <w:t>2</w:t>
+      </w:r>
+      <w:r>
         <w:t>:</w:t>
       </w:r>
       <w:r>
-        <w:rPr>
-          <w:highlight w:val="yellow"/>
-        </w:rPr>
         <w:t>00pm</w:t>
       </w:r>
       <w:r>
-        <w:rPr>
-          <w:highlight w:val="yellow"/>
-        </w:rPr>
         <w:t xml:space="preserve"> on </w:t>
       </w:r>
       <w:r>
-        <w:rPr>
-          <w:highlight w:val="yellow"/>
-        </w:rPr>
         <w:t>Sun</w:t>
       </w:r>
       <w:r>
-        <w:rPr>
-          <w:highlight w:val="yellow"/>
-        </w:rPr>
         <w:t>day</w:t>
       </w:r>
       <w:r>
@@ -1606,7 +1484,13 @@
         <w:t>ed</w:t>
       </w:r>
       <w:r>
-        <w:t xml:space="preserve"> for making progress on the project design, assembly, and testing</w:t>
+        <w:t xml:space="preserve"> for </w:t>
+      </w:r>
+      <w:r>
+        <w:t xml:space="preserve">creating weekly updates, updating the project plan, and </w:t>
+      </w:r>
+      <w:r>
+        <w:t>making progress on the project design, assembly, and testing</w:t>
       </w:r>
       <w:r>
         <w:t>.  This meeting is not required every week, but as full</w:t>
@@ -1741,14 +1625,6 @@
           <w:rFonts w:ascii="Times New Roman" w:hAnsi="Times New Roman"/>
           <w:color w:val="000000" w:themeColor="text1"/>
         </w:rPr>
-        <w:t>_</w:t>
-      </w:r>
-      <w:proofErr w:type="spellStart"/>
-      <w:r>
-        <w:rPr>
-          <w:rFonts w:ascii="Times New Roman" w:hAnsi="Times New Roman"/>
-          <w:color w:val="000000" w:themeColor="text1"/>
-        </w:rPr>
         <w:t>Saturday</w:t>
       </w:r>
       <w:r>
@@ -1756,7 +1632,7 @@
           <w:rFonts w:ascii="Times New Roman" w:hAnsi="Times New Roman"/>
           <w:color w:val="000000" w:themeColor="text1"/>
         </w:rPr>
-        <w:t>_</w:t>
+        <w:t xml:space="preserve"> </w:t>
       </w:r>
       <w:r>
         <w:rPr>
@@ -1770,7 +1646,7 @@
           <w:rFonts w:ascii="Times New Roman" w:hAnsi="Times New Roman"/>
           <w:color w:val="000000" w:themeColor="text1"/>
         </w:rPr>
-        <w:t>_</w:t>
+        <w:t xml:space="preserve"> </w:t>
       </w:r>
       <w:r>
         <w:rPr>
@@ -1778,14 +1654,6 @@
           <w:color w:val="000000" w:themeColor="text1"/>
         </w:rPr>
         <w:t>Sunday</w:t>
-      </w:r>
-      <w:proofErr w:type="spellEnd"/>
-      <w:r>
-        <w:rPr>
-          <w:rFonts w:ascii="Times New Roman" w:hAnsi="Times New Roman"/>
-          <w:color w:val="000000" w:themeColor="text1"/>
-        </w:rPr>
-        <w:t>_</w:t>
       </w:r>
       <w:r>
         <w:rPr>
@@ -2755,7 +2623,6 @@
               <w:color w:val="000000"/>
             </w:rPr>
           </w:pPr>
-          <w:proofErr w:type="spellStart"/>
           <w:r>
             <w:rPr>
               <w:rFonts w:ascii="Times New Roman" w:hAnsi="Times New Roman"/>
@@ -2763,7 +2630,6 @@
             </w:rPr>
             <w:t>Evergood</w:t>
           </w:r>
-          <w:proofErr w:type="spellEnd"/>
           <w:r>
             <w:rPr>
               <w:rFonts w:ascii="Times New Roman" w:hAnsi="Times New Roman"/>
@@ -5299,6 +5165,19 @@
 </file>
 
 <file path=customXml/item1.xml><?xml version="1.0" encoding="utf-8"?>
+<b:Sources xmlns:b="http://schemas.openxmlformats.org/officeDocument/2006/bibliography" xmlns="http://schemas.openxmlformats.org/officeDocument/2006/bibliography" SelectedStyle="\APA.XSL" StyleName="APA"/>
+</file>
+
+<file path=customXml/item2.xml><?xml version="1.0" encoding="utf-8"?>
+<?mso-contentType ?>
+<FormTemplates xmlns="http://schemas.microsoft.com/sharepoint/v3/contenttype/forms">
+  <Display>DocumentLibraryForm</Display>
+  <Edit>DocumentLibraryForm</Edit>
+  <New>DocumentLibraryForm</New>
+</FormTemplates>
+</file>
+
+<file path=customXml/item3.xml><?xml version="1.0" encoding="utf-8"?>
 <ct:contentTypeSchema xmlns:ct="http://schemas.microsoft.com/office/2006/metadata/contentType" xmlns:ma="http://schemas.microsoft.com/office/2006/metadata/properties/metaAttributes" ct:_="" ma:_="" ma:contentTypeName="Document" ma:contentTypeID="0x0101006C7E1CEAFA31BF429C56E5C88088A0D7" ma:contentTypeVersion="2" ma:contentTypeDescription="Create a new document." ma:contentTypeScope="" ma:versionID="ab9ec0134022505196232c964d697f15">
   <xsd:schema xmlns:xsd="http://www.w3.org/2001/XMLSchema" xmlns:xs="http://www.w3.org/2001/XMLSchema" xmlns:p="http://schemas.microsoft.com/office/2006/metadata/properties" xmlns:ns2="acc98fab-a7c4-49bd-b4a5-4aba66e4a245" targetNamespace="http://schemas.microsoft.com/office/2006/metadata/properties" ma:root="true" ma:fieldsID="04c803452c538ebca13081af51474c02" ns2:_="">
     <xsd:import namespace="acc98fab-a7c4-49bd-b4a5-4aba66e4a245"/>
@@ -5430,20 +5309,23 @@
 </ct:contentTypeSchema>
 </file>
 
-<file path=customXml/item2.xml><?xml version="1.0" encoding="utf-8"?>
-<?mso-contentType ?>
-<FormTemplates xmlns="http://schemas.microsoft.com/sharepoint/v3/contenttype/forms">
-  <Display>DocumentLibraryForm</Display>
-  <Edit>DocumentLibraryForm</Edit>
-  <New>DocumentLibraryForm</New>
-</FormTemplates>
+<file path=customXml/itemProps1.xml><?xml version="1.0" encoding="utf-8"?>
+<ds:datastoreItem xmlns:ds="http://schemas.openxmlformats.org/officeDocument/2006/customXml" ds:itemID="{A31FEA5F-CC3D-438D-BA0D-AD7001E252CC}">
+  <ds:schemaRefs>
+    <ds:schemaRef ds:uri="http://schemas.openxmlformats.org/officeDocument/2006/bibliography"/>
+  </ds:schemaRefs>
+</ds:datastoreItem>
 </file>
 
-<file path=customXml/item3.xml><?xml version="1.0" encoding="utf-8"?>
-<b:Sources xmlns:b="http://schemas.openxmlformats.org/officeDocument/2006/bibliography" xmlns="http://schemas.openxmlformats.org/officeDocument/2006/bibliography" SelectedStyle="\APA.XSL" StyleName="APA"/>
+<file path=customXml/itemProps2.xml><?xml version="1.0" encoding="utf-8"?>
+<ds:datastoreItem xmlns:ds="http://schemas.openxmlformats.org/officeDocument/2006/customXml" ds:itemID="{A93E44AD-B9E1-4BC3-9E49-972F7FB57997}">
+  <ds:schemaRefs>
+    <ds:schemaRef ds:uri="http://schemas.microsoft.com/sharepoint/v3/contenttype/forms"/>
+  </ds:schemaRefs>
+</ds:datastoreItem>
 </file>
 
-<file path=customXml/itemProps1.xml><?xml version="1.0" encoding="utf-8"?>
+<file path=customXml/itemProps3.xml><?xml version="1.0" encoding="utf-8"?>
 <ds:datastoreItem xmlns:ds="http://schemas.openxmlformats.org/officeDocument/2006/customXml" ds:itemID="{CF8E7059-764F-461A-A7F9-A866AE3B5333}">
   <ds:schemaRefs>
     <ds:schemaRef ds:uri="http://schemas.microsoft.com/office/2006/metadata/contentType"/>
@@ -5459,20 +5341,4 @@
     <ds:schemaRef ds:uri="http://schemas.microsoft.com/internal/obd"/>
   </ds:schemaRefs>
 </ds:datastoreItem>
-</file>
-
-<file path=customXml/itemProps2.xml><?xml version="1.0" encoding="utf-8"?>
-<ds:datastoreItem xmlns:ds="http://schemas.openxmlformats.org/officeDocument/2006/customXml" ds:itemID="{A93E44AD-B9E1-4BC3-9E49-972F7FB57997}">
-  <ds:schemaRefs>
-    <ds:schemaRef ds:uri="http://schemas.microsoft.com/sharepoint/v3/contenttype/forms"/>
-  </ds:schemaRefs>
-</ds:datastoreItem>
-</file>
-
-<file path=customXml/itemProps3.xml><?xml version="1.0" encoding="utf-8"?>
-<ds:datastoreItem xmlns:ds="http://schemas.openxmlformats.org/officeDocument/2006/customXml" ds:itemID="{A31FEA5F-CC3D-438D-BA0D-AD7001E252CC}">
-  <ds:schemaRefs>
-    <ds:schemaRef ds:uri="http://schemas.openxmlformats.org/officeDocument/2006/bibliography"/>
-  </ds:schemaRefs>
-</ds:datastoreItem>
 </file>
</xml_diff>